<commit_message>
Fix Word in Lab1
</commit_message>
<xml_diff>
--- a/Lab1/Информатика_Лаб1_Иванов_Артемий.docx
+++ b/Lab1/Информатика_Лаб1_Иванов_Артемий.docx
@@ -4209,27 +4209,7 @@
           <w:szCs w:val="24"/>
           <w:lang w:val="ru-RU"/>
         </w:rPr>
-        <w:t xml:space="preserve">Целую часть десятичного число, как и в задании 1, нужно последовательно делить на основание системы </w:t>
-      </w:r>
-      <w:proofErr w:type="gramStart"/>
-      <w:r>
-        <w:rPr>
-          <w:rFonts w:ascii="Times New Roman" w:hAnsi="Times New Roman" w:cs="Times New Roman"/>
-          <w:sz w:val="24"/>
-          <w:szCs w:val="24"/>
-          <w:lang w:val="ru-RU"/>
-        </w:rPr>
-        <w:t>счисления(</w:t>
-      </w:r>
-      <w:proofErr w:type="gramEnd"/>
-      <w:r>
-        <w:rPr>
-          <w:rFonts w:ascii="Times New Roman" w:hAnsi="Times New Roman" w:cs="Times New Roman"/>
-          <w:sz w:val="24"/>
-          <w:szCs w:val="24"/>
-          <w:lang w:val="ru-RU"/>
-        </w:rPr>
-        <w:t>2)</w:t>
+        <w:t>Целую часть десятичного число, как и в задании 1, нужно последовательно делить на основание системы счисления(2)</w:t>
       </w:r>
       <w:r>
         <w:rPr>
@@ -4283,36 +4263,16 @@
           <w:szCs w:val="24"/>
           <w:lang w:val="ru-RU"/>
         </w:rPr>
-        <w:t xml:space="preserve">последовательно умножать на основание системы </w:t>
-      </w:r>
-      <w:proofErr w:type="gramStart"/>
-      <w:r>
-        <w:rPr>
-          <w:rFonts w:ascii="Times New Roman" w:hAnsi="Times New Roman" w:cs="Times New Roman"/>
-          <w:sz w:val="24"/>
-          <w:szCs w:val="24"/>
-          <w:lang w:val="ru-RU"/>
-        </w:rPr>
-        <w:t>счисления</w:t>
-      </w:r>
-      <w:r>
-        <w:rPr>
-          <w:rFonts w:ascii="Times New Roman" w:hAnsi="Times New Roman" w:cs="Times New Roman"/>
-          <w:sz w:val="24"/>
-          <w:szCs w:val="24"/>
-          <w:lang w:val="ru-RU"/>
-        </w:rPr>
-        <w:t>(</w:t>
-      </w:r>
-      <w:proofErr w:type="gramEnd"/>
-      <w:r>
-        <w:rPr>
-          <w:rFonts w:ascii="Times New Roman" w:hAnsi="Times New Roman" w:cs="Times New Roman"/>
-          <w:sz w:val="24"/>
-          <w:szCs w:val="24"/>
-          <w:lang w:val="ru-RU"/>
-        </w:rPr>
-        <w:t xml:space="preserve">2). На каждом этапе целая часть переводится в двоичную и отбрасывается. </w:t>
+        <w:t>последовательно умножать на основание системы счисления</w:t>
+      </w:r>
+      <w:r>
+        <w:rPr>
+          <w:rFonts w:ascii="Times New Roman" w:hAnsi="Times New Roman" w:cs="Times New Roman"/>
+          <w:sz w:val="24"/>
+          <w:szCs w:val="24"/>
+          <w:lang w:val="ru-RU"/>
+        </w:rPr>
+        <w:t xml:space="preserve">(2). На каждом этапе целая часть переводится в двоичную и отбрасывается. </w:t>
       </w:r>
     </w:p>
     <w:p>
@@ -5427,7 +5387,6 @@
           <w:lang w:val="ru-RU"/>
         </w:rPr>
       </w:pPr>
-      <w:proofErr w:type="gramStart"/>
       <w:r>
         <w:rPr>
           <w:rFonts w:ascii="Times New Roman" w:hAnsi="Times New Roman" w:cs="Times New Roman"/>
@@ -5453,7 +5412,6 @@
         </w:rPr>
         <w:t>BD</w:t>
       </w:r>
-      <w:proofErr w:type="gramEnd"/>
       <w:r>
         <w:rPr>
           <w:rFonts w:ascii="Times New Roman" w:hAnsi="Times New Roman" w:cs="Times New Roman"/>
@@ -6866,27 +6824,7 @@
           <w:szCs w:val="24"/>
           <w:lang w:val="ru-RU"/>
         </w:rPr>
-        <w:t xml:space="preserve"> что </w:t>
-      </w:r>
-      <w:proofErr w:type="gramStart"/>
-      <w:r>
-        <w:rPr>
-          <w:rFonts w:ascii="Times New Roman" w:hAnsi="Times New Roman" w:cs="Times New Roman"/>
-          <w:sz w:val="24"/>
-          <w:szCs w:val="24"/>
-          <w:lang w:val="ru-RU"/>
-        </w:rPr>
-        <w:t>больше</w:t>
-      </w:r>
-      <w:proofErr w:type="gramEnd"/>
-      <w:r>
-        <w:rPr>
-          <w:rFonts w:ascii="Times New Roman" w:hAnsi="Times New Roman" w:cs="Times New Roman"/>
-          <w:sz w:val="24"/>
-          <w:szCs w:val="24"/>
-          <w:lang w:val="ru-RU"/>
-        </w:rPr>
-        <w:t xml:space="preserve"> чем один килобайт</w:t>
+        <w:t xml:space="preserve"> что больше чем один килобайт</w:t>
       </w:r>
       <w:r>
         <w:rPr>
@@ -8848,27 +8786,7 @@
           <w:szCs w:val="24"/>
           <w:lang w:val="ru-RU"/>
         </w:rPr>
-        <w:t xml:space="preserve">Задание: В чём заключается разница между числами </w:t>
-      </w:r>
-      <w:proofErr w:type="gramStart"/>
-      <w:r>
-        <w:rPr>
-          <w:rFonts w:ascii="Times New Roman" w:hAnsi="Times New Roman" w:cs="Times New Roman"/>
-          <w:sz w:val="24"/>
-          <w:szCs w:val="24"/>
-          <w:lang w:val="ru-RU"/>
-        </w:rPr>
-        <w:t>BB(</w:t>
-      </w:r>
-      <w:proofErr w:type="gramEnd"/>
-      <w:r>
-        <w:rPr>
-          <w:rFonts w:ascii="Times New Roman" w:hAnsi="Times New Roman" w:cs="Times New Roman"/>
-          <w:sz w:val="24"/>
-          <w:szCs w:val="24"/>
-          <w:lang w:val="ru-RU"/>
-        </w:rPr>
-        <w:t>329) и B B(329)?</w:t>
+        <w:t>Задание: В чём заключается разница между числами BB(329) и B B(329)?</w:t>
       </w:r>
     </w:p>
     <w:p>
@@ -9022,27 +8940,7 @@
           <w:szCs w:val="24"/>
           <w:lang w:val="ru-RU"/>
         </w:rPr>
-        <w:t xml:space="preserve">Задание: </w:t>
-      </w:r>
-      <w:proofErr w:type="gramStart"/>
-      <w:r>
-        <w:rPr>
-          <w:rFonts w:ascii="Times New Roman" w:hAnsi="Times New Roman" w:cs="Times New Roman"/>
-          <w:sz w:val="24"/>
-          <w:szCs w:val="24"/>
-          <w:lang w:val="ru-RU"/>
-        </w:rPr>
-        <w:t>В</w:t>
-      </w:r>
-      <w:proofErr w:type="gramEnd"/>
-      <w:r>
-        <w:rPr>
-          <w:rFonts w:ascii="Times New Roman" w:hAnsi="Times New Roman" w:cs="Times New Roman"/>
-          <w:sz w:val="24"/>
-          <w:szCs w:val="24"/>
-          <w:lang w:val="ru-RU"/>
-        </w:rPr>
-        <w:t xml:space="preserve"> чём преимущества и недостатки банковского способа округления?</w:t>
+        <w:t>Задание: В чём преимущества и недостатки банковского способа округления?</w:t>
       </w:r>
     </w:p>
     <w:p>
@@ -9283,7 +9181,6 @@
         </w:rPr>
         <w:t>2</w:t>
       </w:r>
-      <w:proofErr w:type="gramStart"/>
       <w:r>
         <w:rPr>
           <w:rFonts w:ascii="Times New Roman" w:hAnsi="Times New Roman" w:cs="Times New Roman"/>
@@ -9299,29 +9196,18 @@
           <w:szCs w:val="24"/>
           <w:lang w:val="ru-RU"/>
         </w:rPr>
-        <w:t>(</w:t>
-      </w:r>
-      <w:proofErr w:type="gramEnd"/>
-      <w:r>
-        <w:rPr>
-          <w:rFonts w:ascii="Times New Roman" w:hAnsi="Times New Roman" w:cs="Times New Roman"/>
-          <w:sz w:val="24"/>
-          <w:szCs w:val="24"/>
-          <w:lang w:val="ru-RU"/>
-        </w:rPr>
-        <w:t>16). Требуется перевести в систему счисления с основанием 11. Пояснить, какими свойствами будет обладать новое число, не выполняя при этом перевод.</w:t>
-      </w:r>
-    </w:p>
-    <w:p>
-      <w:pPr>
-        <w:rPr>
-          <w:rFonts w:ascii="Times New Roman" w:hAnsi="Times New Roman" w:cs="Times New Roman"/>
-          <w:sz w:val="24"/>
-          <w:szCs w:val="24"/>
-          <w:lang w:val="ru-RU"/>
-        </w:rPr>
-      </w:pPr>
-      <w:proofErr w:type="gramStart"/>
+        <w:t>(16). Требуется перевести в систему счисления с основанием 11. Пояснить, какими свойствами будет обладать новое число, не выполняя при этом перевод.</w:t>
+      </w:r>
+    </w:p>
+    <w:p>
+      <w:pPr>
+        <w:rPr>
+          <w:rFonts w:ascii="Times New Roman" w:hAnsi="Times New Roman" w:cs="Times New Roman"/>
+          <w:sz w:val="24"/>
+          <w:szCs w:val="24"/>
+          <w:lang w:val="ru-RU"/>
+        </w:rPr>
+      </w:pPr>
       <w:r>
         <w:rPr>
           <w:rFonts w:ascii="Times New Roman" w:hAnsi="Times New Roman" w:cs="Times New Roman"/>
@@ -9368,7 +9254,6 @@
         </w:rPr>
         <w:t>11</w:t>
       </w:r>
-      <w:proofErr w:type="gramEnd"/>
     </w:p>
     <w:p>
       <w:pPr>
@@ -9471,7 +9356,7 @@
             <w:szCs w:val="24"/>
             <w:lang w:val="ru-RU"/>
           </w:rPr>
-          <w:t>https://github.com/ArtemusCoder/Lab1_Computer_Science</w:t>
+          <w:t>https://github.com/ArtemusCoder/ITMO_Computer_Science</w:t>
         </w:r>
       </w:hyperlink>
     </w:p>
@@ -11777,6 +11662,7 @@
     <w:rsid w:val="00381845"/>
     <w:rsid w:val="006621CC"/>
     <w:rsid w:val="00691D0E"/>
+    <w:rsid w:val="0074102A"/>
     <w:rsid w:val="0084725F"/>
     <w:rsid w:val="008F1422"/>
     <w:rsid w:val="009705DD"/>

</xml_diff>